<commit_message>
SE HA ACTUALIZADO ARCHIVO "Mando.docx" tras pruebas de funcionamiento del emisor y receptor con protoboard
</commit_message>
<xml_diff>
--- a/Mando/Mando.docx
+++ b/Mando/Mando.docx
@@ -46,8 +46,947 @@
         </w:numPr>
       </w:pPr>
       <w:r>
-        <w:t xml:space="preserve">R </w:t>
-      </w:r>
+        <w:t>R</w:t>
+      </w:r>
+      <w:r>
+        <w:t>esistencias 1% de valores:</w:t>
+      </w:r>
+    </w:p>
+    <w:p>
+      <w:pPr>
+        <w:pStyle w:val="Prrafodelista"/>
+        <w:numPr>
+          <w:ilvl w:val="1"/>
+          <w:numId w:val="1"/>
+        </w:numPr>
+        <w:rPr>
+          <w:rFonts w:cstheme="minorHAnsi"/>
+        </w:rPr>
+      </w:pPr>
+      <w:r>
+        <w:t>Ra = 4.99 k</w:t>
+      </w:r>
+      <w:r>
+        <w:rPr>
+          <w:rFonts w:cstheme="minorHAnsi"/>
+        </w:rPr>
+        <w:t xml:space="preserve">Ω </w:t>
+      </w:r>
+    </w:p>
+    <w:p>
+      <w:pPr>
+        <w:pStyle w:val="Prrafodelista"/>
+        <w:numPr>
+          <w:ilvl w:val="1"/>
+          <w:numId w:val="1"/>
+        </w:numPr>
+        <w:rPr>
+          <w:rFonts w:cstheme="minorHAnsi"/>
+        </w:rPr>
+      </w:pPr>
+      <w:r>
+        <w:rPr>
+          <w:rFonts w:cstheme="minorHAnsi"/>
+        </w:rPr>
+        <w:t>Rb = 3.01</w:t>
+      </w:r>
+      <w:r>
+        <w:t xml:space="preserve"> </w:t>
+      </w:r>
+      <w:r>
+        <w:t>k</w:t>
+      </w:r>
+      <w:r>
+        <w:rPr>
+          <w:rFonts w:cstheme="minorHAnsi"/>
+        </w:rPr>
+        <w:t>Ω</w:t>
+      </w:r>
+      <w:r>
+        <w:rPr>
+          <w:rFonts w:cstheme="minorHAnsi"/>
+        </w:rPr>
+        <w:t xml:space="preserve">. </w:t>
+      </w:r>
+    </w:p>
+    <w:p>
+      <w:pPr>
+        <w:rPr>
+          <w:rFonts w:cstheme="minorHAnsi"/>
+        </w:rPr>
+      </w:pPr>
+      <w:r>
+        <w:rPr>
+          <w:rFonts w:cstheme="minorHAnsi"/>
+        </w:rPr>
+        <w:t xml:space="preserve">        2.</w:t>
+      </w:r>
+      <w:r>
+        <w:rPr>
+          <w:rFonts w:cstheme="minorHAnsi"/>
+        </w:rPr>
+        <w:t>C</w:t>
+      </w:r>
+      <w:r>
+        <w:rPr>
+          <w:rFonts w:cstheme="minorHAnsi"/>
+        </w:rPr>
+        <w:t>ondensares:</w:t>
+      </w:r>
+    </w:p>
+    <w:p>
+      <w:pPr>
+        <w:rPr>
+          <w:rFonts w:cstheme="minorHAnsi"/>
+        </w:rPr>
+      </w:pPr>
+      <w:r>
+        <w:rPr>
+          <w:rFonts w:cstheme="minorHAnsi"/>
+        </w:rPr>
+        <w:t xml:space="preserve">            2.1 .</w:t>
+      </w:r>
+      <w:r>
+        <w:rPr>
+          <w:rFonts w:cstheme="minorHAnsi"/>
+        </w:rPr>
+        <w:t>3.3 n</w:t>
+      </w:r>
+      <w:proofErr w:type="spellStart"/>
+      <w:r>
+        <w:rPr>
+          <w:rFonts w:cstheme="minorHAnsi"/>
+        </w:rPr>
+        <w:t>F</w:t>
+      </w:r>
+      <w:proofErr w:type="spellEnd"/>
+      <w:r>
+        <w:rPr>
+          <w:rFonts w:cstheme="minorHAnsi"/>
+        </w:rPr>
+        <w:t xml:space="preserve">  </w:t>
+      </w:r>
+    </w:p>
+    <w:p>
+      <w:r>
+        <w:rPr>
+          <w:rFonts w:cstheme="minorHAnsi"/>
+        </w:rPr>
+        <w:t xml:space="preserve">             2.2. </w:t>
+      </w:r>
+      <w:r>
+        <w:rPr>
+          <w:rFonts w:cstheme="minorHAnsi"/>
+        </w:rPr>
+        <w:t xml:space="preserve">Condensador de desacoplo de 0.01 </w:t>
+      </w:r>
+      <w:proofErr w:type="spellStart"/>
+      <w:r>
+        <w:rPr>
+          <w:rFonts w:cstheme="minorHAnsi"/>
+        </w:rPr>
+        <w:t>uF</w:t>
+      </w:r>
+      <w:proofErr w:type="spellEnd"/>
+      <w:r>
+        <w:rPr>
+          <w:rFonts w:cstheme="minorHAnsi"/>
+        </w:rPr>
+        <w:t>.</w:t>
+      </w:r>
+    </w:p>
+    <w:p>
+      <w:pPr>
+        <w:pStyle w:val="Prrafodelista"/>
+        <w:numPr>
+          <w:ilvl w:val="0"/>
+          <w:numId w:val="1"/>
+        </w:numPr>
+      </w:pPr>
+      <w:r>
+        <w:t xml:space="preserve">CI LM555 en </w:t>
+      </w:r>
+      <w:proofErr w:type="spellStart"/>
+      <w:r>
+        <w:t>consiguración</w:t>
+      </w:r>
+      <w:proofErr w:type="spellEnd"/>
+      <w:r>
+        <w:t xml:space="preserve"> aestable(</w:t>
+      </w:r>
+      <w:hyperlink r:id="rId5" w:history="1">
+        <w:r>
+          <w:rPr>
+            <w:rStyle w:val="Hipervnculo"/>
+          </w:rPr>
+          <w:t>https://www.ti.com/lit/ds/symlink/lm555.pdf?ts=1679846179336&amp;ref_url=https%253A%</w:t>
+        </w:r>
+      </w:hyperlink>
+      <w:r>
+        <w:t>)</w:t>
+      </w:r>
+    </w:p>
+    <w:p>
+      <w:pPr>
+        <w:pStyle w:val="NormalWeb"/>
+        <w:numPr>
+          <w:ilvl w:val="0"/>
+          <w:numId w:val="1"/>
+        </w:numPr>
+        <w:shd w:val="clear" w:color="auto" w:fill="FFFFFF"/>
+        <w:spacing w:before="0" w:beforeAutospacing="0" w:after="0" w:afterAutospacing="0"/>
+        <w:rPr>
+          <w:color w:val="212529"/>
+        </w:rPr>
+      </w:pPr>
+      <w:r>
+        <w:t>CI receptor IR TSOP2238(</w:t>
+      </w:r>
+      <w:hyperlink r:id="rId6" w:history="1">
+        <w:r>
+          <w:rPr>
+            <w:rStyle w:val="Hipervnculo"/>
+          </w:rPr>
+          <w:t>https://www.farnell.com/datasheets/2049301.pdf</w:t>
+        </w:r>
+      </w:hyperlink>
+      <w:r>
+        <w:rPr>
+          <w:color w:val="212529"/>
+        </w:rPr>
+        <w:t xml:space="preserve"> </w:t>
+      </w:r>
+      <w:r>
+        <w:t>)</w:t>
+      </w:r>
+    </w:p>
+    <w:p>
+      <w:pPr>
+        <w:ind w:left="360"/>
+      </w:pPr>
+    </w:p>
+    <w:p>
+      <w:pPr>
+        <w:ind w:left="360"/>
+      </w:pPr>
+      <w:r>
+        <w:rPr>
+          <w:noProof/>
+        </w:rPr>
+        <mc:AlternateContent>
+          <mc:Choice Requires="wps">
+            <w:drawing>
+              <wp:anchor distT="0" distB="0" distL="114300" distR="114300" simplePos="0" relativeHeight="251662336" behindDoc="0" locked="0" layoutInCell="1" allowOverlap="1" wp14:anchorId="4F0F9E37" wp14:editId="5E6B3F27">
+                <wp:simplePos x="0" y="0"/>
+                <wp:positionH relativeFrom="column">
+                  <wp:posOffset>-482600</wp:posOffset>
+                </wp:positionH>
+                <wp:positionV relativeFrom="paragraph">
+                  <wp:posOffset>1787525</wp:posOffset>
+                </wp:positionV>
+                <wp:extent cx="2072640" cy="635"/>
+                <wp:effectExtent l="0" t="0" r="0" b="0"/>
+                <wp:wrapNone/>
+                <wp:docPr id="3" name="Cuadro de texto 3"/>
+                <wp:cNvGraphicFramePr/>
+                <a:graphic xmlns:a="http://schemas.openxmlformats.org/drawingml/2006/main">
+                  <a:graphicData uri="http://schemas.microsoft.com/office/word/2010/wordprocessingShape">
+                    <wps:wsp>
+                      <wps:cNvSpPr txBox="1"/>
+                      <wps:spPr>
+                        <a:xfrm>
+                          <a:off x="0" y="0"/>
+                          <a:ext cx="2072640" cy="635"/>
+                        </a:xfrm>
+                        <a:prstGeom prst="rect">
+                          <a:avLst/>
+                        </a:prstGeom>
+                        <a:solidFill>
+                          <a:prstClr val="white"/>
+                        </a:solidFill>
+                        <a:ln>
+                          <a:noFill/>
+                        </a:ln>
+                      </wps:spPr>
+                      <wps:txbx>
+                        <w:txbxContent>
+                          <w:p>
+                            <w:pPr>
+                              <w:pStyle w:val="Descripcin"/>
+                              <w:rPr>
+                                <w:noProof/>
+                              </w:rPr>
+                            </w:pPr>
+                            <w:r>
+                              <w:t xml:space="preserve">Ilustración </w:t>
+                            </w:r>
+                            <w:r>
+                              <w:fldChar w:fldCharType="begin"/>
+                            </w:r>
+                            <w:r>
+                              <w:instrText xml:space="preserve"> SEQ Ilustración \* ARABIC </w:instrText>
+                            </w:r>
+                            <w:r>
+                              <w:fldChar w:fldCharType="separate"/>
+                            </w:r>
+                            <w:r>
+                              <w:rPr>
+                                <w:noProof/>
+                              </w:rPr>
+                              <w:t>1</w:t>
+                            </w:r>
+                            <w:r>
+                              <w:fldChar w:fldCharType="end"/>
+                            </w:r>
+                            <w:r>
+                              <w:t xml:space="preserve"> EMISOR</w:t>
+                            </w:r>
+                          </w:p>
+                        </w:txbxContent>
+                      </wps:txbx>
+                      <wps:bodyPr rot="0" spcFirstLastPara="0" vertOverflow="overflow" horzOverflow="overflow" vert="horz" wrap="square" lIns="0" tIns="0" rIns="0" bIns="0" numCol="1" spcCol="0" rtlCol="0" fromWordArt="0" anchor="t" anchorCtr="0" forceAA="0" compatLnSpc="1">
+                        <a:prstTxWarp prst="textNoShape">
+                          <a:avLst/>
+                        </a:prstTxWarp>
+                        <a:spAutoFit/>
+                      </wps:bodyPr>
+                    </wps:wsp>
+                  </a:graphicData>
+                </a:graphic>
+              </wp:anchor>
+            </w:drawing>
+          </mc:Choice>
+          <mc:Fallback>
+            <w:pict>
+              <v:shapetype w14:anchorId="4F0F9E37" id="_x0000_t202" coordsize="21600,21600" o:spt="202" path="m,l,21600r21600,l21600,xe">
+                <v:stroke joinstyle="miter"/>
+                <v:path gradientshapeok="t" o:connecttype="rect"/>
+              </v:shapetype>
+              <v:shape id="Cuadro de texto 3" o:spid="_x0000_s1026" type="#_x0000_t202" style="position:absolute;left:0;text-align:left;margin-left:-38pt;margin-top:140.75pt;width:163.2pt;height:.05pt;z-index:251662336;visibility:visible;mso-wrap-style:square;mso-wrap-distance-left:9pt;mso-wrap-distance-top:0;mso-wrap-distance-right:9pt;mso-wrap-distance-bottom:0;mso-position-horizontal:absolute;mso-position-horizontal-relative:text;mso-position-vertical:absolute;mso-position-vertical-relative:text;v-text-anchor:top" o:gfxdata="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" stroked="f">
+                <v:textbox style="mso-fit-shape-to-text:t" inset="0,0,0,0">
+                  <w:txbxContent>
+                    <w:p>
+                      <w:pPr>
+                        <w:pStyle w:val="Descripcin"/>
+                        <w:rPr>
+                          <w:noProof/>
+                        </w:rPr>
+                      </w:pPr>
+                      <w:r>
+                        <w:t xml:space="preserve">Ilustración </w:t>
+                      </w:r>
+                      <w:r>
+                        <w:fldChar w:fldCharType="begin"/>
+                      </w:r>
+                      <w:r>
+                        <w:instrText xml:space="preserve"> SEQ Ilustración \* ARABIC </w:instrText>
+                      </w:r>
+                      <w:r>
+                        <w:fldChar w:fldCharType="separate"/>
+                      </w:r>
+                      <w:r>
+                        <w:rPr>
+                          <w:noProof/>
+                        </w:rPr>
+                        <w:t>1</w:t>
+                      </w:r>
+                      <w:r>
+                        <w:fldChar w:fldCharType="end"/>
+                      </w:r>
+                      <w:r>
+                        <w:t xml:space="preserve"> EMISOR</w:t>
+                      </w:r>
+                    </w:p>
+                  </w:txbxContent>
+                </v:textbox>
+              </v:shape>
+            </w:pict>
+          </mc:Fallback>
+        </mc:AlternateContent>
+      </w:r>
+      <w:r>
+        <w:rPr>
+          <w:noProof/>
+        </w:rPr>
+        <w:drawing>
+          <wp:anchor distT="0" distB="0" distL="114300" distR="114300" simplePos="0" relativeHeight="251659264" behindDoc="0" locked="0" layoutInCell="1" allowOverlap="1" wp14:anchorId="78F461CA" wp14:editId="1E533145">
+            <wp:simplePos x="0" y="0"/>
+            <wp:positionH relativeFrom="column">
+              <wp:posOffset>-482727</wp:posOffset>
+            </wp:positionH>
+            <wp:positionV relativeFrom="paragraph">
+              <wp:posOffset>334773</wp:posOffset>
+            </wp:positionV>
+            <wp:extent cx="2072640" cy="1395998"/>
+            <wp:effectExtent l="0" t="0" r="3810" b="0"/>
+            <wp:wrapNone/>
+            <wp:docPr id="1" name="Imagen 1"/>
+            <wp:cNvGraphicFramePr>
+              <a:graphicFrameLocks xmlns:a="http://schemas.openxmlformats.org/drawingml/2006/main" noChangeAspect="1"/>
+            </wp:cNvGraphicFramePr>
+            <a:graphic xmlns:a="http://schemas.openxmlformats.org/drawingml/2006/main">
+              <a:graphicData uri="http://schemas.openxmlformats.org/drawingml/2006/picture">
+                <pic:pic xmlns:pic="http://schemas.openxmlformats.org/drawingml/2006/picture">
+                  <pic:nvPicPr>
+                    <pic:cNvPr id="1" name="Imagen 1"/>
+                    <pic:cNvPicPr/>
+                  </pic:nvPicPr>
+                  <pic:blipFill rotWithShape="1">
+                    <a:blip r:embed="rId7" cstate="print">
+                      <a:extLst>
+                        <a:ext uri="{28A0092B-C50C-407E-A947-70E740481C1C}">
+                          <a14:useLocalDpi xmlns:a14="http://schemas.microsoft.com/office/drawing/2010/main" val="0"/>
+                        </a:ext>
+                      </a:extLst>
+                    </a:blip>
+                    <a:srcRect l="23091" t="14901" r="19265" b="16084"/>
+                    <a:stretch/>
+                  </pic:blipFill>
+                  <pic:spPr bwMode="auto">
+                    <a:xfrm>
+                      <a:off x="0" y="0"/>
+                      <a:ext cx="2075580" cy="1397978"/>
+                    </a:xfrm>
+                    <a:prstGeom prst="rect">
+                      <a:avLst/>
+                    </a:prstGeom>
+                    <a:ln>
+                      <a:noFill/>
+                    </a:ln>
+                    <a:extLst>
+                      <a:ext uri="{53640926-AAD7-44D8-BBD7-CCE9431645EC}">
+                        <a14:shadowObscured xmlns:a14="http://schemas.microsoft.com/office/drawing/2010/main"/>
+                      </a:ext>
+                    </a:extLst>
+                  </pic:spPr>
+                </pic:pic>
+              </a:graphicData>
+            </a:graphic>
+            <wp14:sizeRelH relativeFrom="margin">
+              <wp14:pctWidth>0</wp14:pctWidth>
+            </wp14:sizeRelH>
+            <wp14:sizeRelV relativeFrom="margin">
+              <wp14:pctHeight>0</wp14:pctHeight>
+            </wp14:sizeRelV>
+          </wp:anchor>
+        </w:drawing>
+      </w:r>
+      <w:r>
+        <w:t xml:space="preserve">Se adjuntan fotos montaje en </w:t>
+      </w:r>
+      <w:proofErr w:type="spellStart"/>
+      <w:r>
+        <w:t>Protoboard</w:t>
+      </w:r>
+      <w:proofErr w:type="spellEnd"/>
+      <w:r>
+        <w:t>. Funcionamiento del emisor a 34.18 KHz.</w:t>
+      </w:r>
+    </w:p>
+    <w:p>
+      <w:pPr>
+        <w:ind w:left="360"/>
+      </w:pPr>
+      <w:r>
+        <w:rPr>
+          <w:noProof/>
+        </w:rPr>
+        <mc:AlternateContent>
+          <mc:Choice Requires="wps">
+            <w:drawing>
+              <wp:anchor distT="0" distB="0" distL="114300" distR="114300" simplePos="0" relativeHeight="251664384" behindDoc="0" locked="0" layoutInCell="1" allowOverlap="1" wp14:anchorId="27E87E46" wp14:editId="773A6C28">
+                <wp:simplePos x="0" y="0"/>
+                <wp:positionH relativeFrom="column">
+                  <wp:posOffset>1772285</wp:posOffset>
+                </wp:positionH>
+                <wp:positionV relativeFrom="paragraph">
+                  <wp:posOffset>1839595</wp:posOffset>
+                </wp:positionV>
+                <wp:extent cx="1633220" cy="635"/>
+                <wp:effectExtent l="0" t="0" r="0" b="0"/>
+                <wp:wrapNone/>
+                <wp:docPr id="4" name="Cuadro de texto 4"/>
+                <wp:cNvGraphicFramePr/>
+                <a:graphic xmlns:a="http://schemas.openxmlformats.org/drawingml/2006/main">
+                  <a:graphicData uri="http://schemas.microsoft.com/office/word/2010/wordprocessingShape">
+                    <wps:wsp>
+                      <wps:cNvSpPr txBox="1"/>
+                      <wps:spPr>
+                        <a:xfrm>
+                          <a:off x="0" y="0"/>
+                          <a:ext cx="1633220" cy="635"/>
+                        </a:xfrm>
+                        <a:prstGeom prst="rect">
+                          <a:avLst/>
+                        </a:prstGeom>
+                        <a:solidFill>
+                          <a:prstClr val="white"/>
+                        </a:solidFill>
+                        <a:ln>
+                          <a:noFill/>
+                        </a:ln>
+                      </wps:spPr>
+                      <wps:txbx>
+                        <w:txbxContent>
+                          <w:p>
+                            <w:pPr>
+                              <w:pStyle w:val="Descripcin"/>
+                              <w:rPr>
+                                <w:noProof/>
+                              </w:rPr>
+                            </w:pPr>
+                            <w:r>
+                              <w:t xml:space="preserve">Ilustración </w:t>
+                            </w:r>
+                            <w:r>
+                              <w:fldChar w:fldCharType="begin"/>
+                            </w:r>
+                            <w:r>
+                              <w:instrText xml:space="preserve"> SEQ Ilustración \* ARABIC </w:instrText>
+                            </w:r>
+                            <w:r>
+                              <w:fldChar w:fldCharType="separate"/>
+                            </w:r>
+                            <w:r>
+                              <w:rPr>
+                                <w:noProof/>
+                              </w:rPr>
+                              <w:t>2</w:t>
+                            </w:r>
+                            <w:r>
+                              <w:fldChar w:fldCharType="end"/>
+                            </w:r>
+                            <w:r>
+                              <w:t xml:space="preserve"> RECEPTOR</w:t>
+                            </w:r>
+                          </w:p>
+                        </w:txbxContent>
+                      </wps:txbx>
+                      <wps:bodyPr rot="0" spcFirstLastPara="0" vertOverflow="overflow" horzOverflow="overflow" vert="horz" wrap="square" lIns="0" tIns="0" rIns="0" bIns="0" numCol="1" spcCol="0" rtlCol="0" fromWordArt="0" anchor="t" anchorCtr="0" forceAA="0" compatLnSpc="1">
+                        <a:prstTxWarp prst="textNoShape">
+                          <a:avLst/>
+                        </a:prstTxWarp>
+                        <a:spAutoFit/>
+                      </wps:bodyPr>
+                    </wps:wsp>
+                  </a:graphicData>
+                </a:graphic>
+              </wp:anchor>
+            </w:drawing>
+          </mc:Choice>
+          <mc:Fallback>
+            <w:pict>
+              <v:shape w14:anchorId="27E87E46" id="Cuadro de texto 4" o:spid="_x0000_s1027" type="#_x0000_t202" style="position:absolute;left:0;text-align:left;margin-left:139.55pt;margin-top:144.85pt;width:128.6pt;height:.05pt;z-index:251664384;visibility:visible;mso-wrap-style:square;mso-wrap-distance-left:9pt;mso-wrap-distance-top:0;mso-wrap-distance-right:9pt;mso-wrap-distance-bottom:0;mso-position-horizontal:absolute;mso-position-horizontal-relative:text;mso-position-vertical:absolute;mso-position-vertical-relative:text;v-text-anchor:top" o:gfxdata="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" stroked="f">
+                <v:textbox style="mso-fit-shape-to-text:t" inset="0,0,0,0">
+                  <w:txbxContent>
+                    <w:p>
+                      <w:pPr>
+                        <w:pStyle w:val="Descripcin"/>
+                        <w:rPr>
+                          <w:noProof/>
+                        </w:rPr>
+                      </w:pPr>
+                      <w:r>
+                        <w:t xml:space="preserve">Ilustración </w:t>
+                      </w:r>
+                      <w:r>
+                        <w:fldChar w:fldCharType="begin"/>
+                      </w:r>
+                      <w:r>
+                        <w:instrText xml:space="preserve"> SEQ Ilustración \* ARABIC </w:instrText>
+                      </w:r>
+                      <w:r>
+                        <w:fldChar w:fldCharType="separate"/>
+                      </w:r>
+                      <w:r>
+                        <w:rPr>
+                          <w:noProof/>
+                        </w:rPr>
+                        <w:t>2</w:t>
+                      </w:r>
+                      <w:r>
+                        <w:fldChar w:fldCharType="end"/>
+                      </w:r>
+                      <w:r>
+                        <w:t xml:space="preserve"> RECEPTOR</w:t>
+                      </w:r>
+                    </w:p>
+                  </w:txbxContent>
+                </v:textbox>
+              </v:shape>
+            </w:pict>
+          </mc:Fallback>
+        </mc:AlternateContent>
+      </w:r>
+      <w:r>
+        <w:rPr>
+          <w:noProof/>
+        </w:rPr>
+        <w:drawing>
+          <wp:anchor distT="0" distB="0" distL="114300" distR="114300" simplePos="0" relativeHeight="251660288" behindDoc="0" locked="0" layoutInCell="1" allowOverlap="1" wp14:anchorId="47D9E5EC" wp14:editId="60680B89">
+            <wp:simplePos x="0" y="0"/>
+            <wp:positionH relativeFrom="margin">
+              <wp:posOffset>1772793</wp:posOffset>
+            </wp:positionH>
+            <wp:positionV relativeFrom="paragraph">
+              <wp:posOffset>37465</wp:posOffset>
+            </wp:positionV>
+            <wp:extent cx="1633728" cy="1745340"/>
+            <wp:effectExtent l="0" t="0" r="5080" b="7620"/>
+            <wp:wrapNone/>
+            <wp:docPr id="2" name="Imagen 2" descr="Imagen que contiene competencia de atletismo&#10;&#10;Descripción generada automáticamente"/>
+            <wp:cNvGraphicFramePr>
+              <a:graphicFrameLocks xmlns:a="http://schemas.openxmlformats.org/drawingml/2006/main" noChangeAspect="1"/>
+            </wp:cNvGraphicFramePr>
+            <a:graphic xmlns:a="http://schemas.openxmlformats.org/drawingml/2006/main">
+              <a:graphicData uri="http://schemas.openxmlformats.org/drawingml/2006/picture">
+                <pic:pic xmlns:pic="http://schemas.openxmlformats.org/drawingml/2006/picture">
+                  <pic:nvPicPr>
+                    <pic:cNvPr id="2" name="Imagen 2" descr="Imagen que contiene competencia de atletismo&#10;&#10;Descripción generada automáticamente"/>
+                    <pic:cNvPicPr/>
+                  </pic:nvPicPr>
+                  <pic:blipFill rotWithShape="1">
+                    <a:blip r:embed="rId8" cstate="print">
+                      <a:extLst>
+                        <a:ext uri="{28A0092B-C50C-407E-A947-70E740481C1C}">
+                          <a14:useLocalDpi xmlns:a14="http://schemas.microsoft.com/office/drawing/2010/main" val="0"/>
+                        </a:ext>
+                      </a:extLst>
+                    </a:blip>
+                    <a:srcRect l="19257" t="27832" r="20050" b="35698"/>
+                    <a:stretch/>
+                  </pic:blipFill>
+                  <pic:spPr bwMode="auto">
+                    <a:xfrm>
+                      <a:off x="0" y="0"/>
+                      <a:ext cx="1637941" cy="1749841"/>
+                    </a:xfrm>
+                    <a:prstGeom prst="rect">
+                      <a:avLst/>
+                    </a:prstGeom>
+                    <a:ln>
+                      <a:noFill/>
+                    </a:ln>
+                    <a:extLst>
+                      <a:ext uri="{53640926-AAD7-44D8-BBD7-CCE9431645EC}">
+                        <a14:shadowObscured xmlns:a14="http://schemas.microsoft.com/office/drawing/2010/main"/>
+                      </a:ext>
+                    </a:extLst>
+                  </pic:spPr>
+                </pic:pic>
+              </a:graphicData>
+            </a:graphic>
+            <wp14:sizeRelH relativeFrom="margin">
+              <wp14:pctWidth>0</wp14:pctWidth>
+            </wp14:sizeRelH>
+            <wp14:sizeRelV relativeFrom="margin">
+              <wp14:pctHeight>0</wp14:pctHeight>
+            </wp14:sizeRelV>
+          </wp:anchor>
+        </w:drawing>
+      </w:r>
+    </w:p>
+    <w:p/>
+    <w:p/>
+    <w:p/>
+    <w:p/>
+    <w:p/>
+    <w:p/>
+    <w:p/>
+    <w:p>
+      <w:pPr>
+        <w:tabs>
+          <w:tab w:val="left" w:pos="2010"/>
+        </w:tabs>
+      </w:pPr>
+      <w:r>
+        <w:tab/>
+      </w:r>
+    </w:p>
+    <w:p>
+      <w:pPr>
+        <w:tabs>
+          <w:tab w:val="left" w:pos="2010"/>
+        </w:tabs>
+      </w:pPr>
+    </w:p>
+    <w:p>
+      <w:pPr>
+        <w:tabs>
+          <w:tab w:val="left" w:pos="2010"/>
+        </w:tabs>
+      </w:pPr>
+    </w:p>
+    <w:p>
+      <w:pPr>
+        <w:tabs>
+          <w:tab w:val="left" w:pos="2010"/>
+        </w:tabs>
+      </w:pPr>
+    </w:p>
+    <w:p>
+      <w:pPr>
+        <w:tabs>
+          <w:tab w:val="left" w:pos="2010"/>
+        </w:tabs>
+      </w:pPr>
+    </w:p>
+    <w:p>
+      <w:pPr>
+        <w:tabs>
+          <w:tab w:val="left" w:pos="2010"/>
+        </w:tabs>
+      </w:pPr>
+    </w:p>
+    <w:p>
+      <w:pPr>
+        <w:tabs>
+          <w:tab w:val="left" w:pos="2010"/>
+        </w:tabs>
+      </w:pPr>
+    </w:p>
+    <w:p>
+      <w:pPr>
+        <w:tabs>
+          <w:tab w:val="left" w:pos="2010"/>
+        </w:tabs>
+      </w:pPr>
+    </w:p>
+    <w:p>
+      <w:pPr>
+        <w:tabs>
+          <w:tab w:val="left" w:pos="2010"/>
+        </w:tabs>
+      </w:pPr>
+    </w:p>
+    <w:p>
+      <w:pPr>
+        <w:tabs>
+          <w:tab w:val="left" w:pos="2010"/>
+        </w:tabs>
+      </w:pPr>
+    </w:p>
+    <w:p>
+      <w:pPr>
+        <w:tabs>
+          <w:tab w:val="left" w:pos="2010"/>
+        </w:tabs>
+        <w:rPr>
+          <w:b/>
+          <w:bCs/>
+          <w:u w:val="single"/>
+        </w:rPr>
+      </w:pPr>
+      <w:r>
+        <w:rPr>
+          <w:b/>
+          <w:bCs/>
+          <w:u w:val="single"/>
+        </w:rPr>
+        <w:lastRenderedPageBreak/>
+        <w:t>CAMBIOS</w:t>
+      </w:r>
+    </w:p>
+    <w:p>
+      <w:pPr>
+        <w:tabs>
+          <w:tab w:val="left" w:pos="2010"/>
+        </w:tabs>
+      </w:pPr>
+      <w:r>
+        <w:t>27/03/2023</w:t>
+      </w:r>
+    </w:p>
+    <w:p>
+      <w:pPr>
+        <w:tabs>
+          <w:tab w:val="left" w:pos="2010"/>
+        </w:tabs>
+      </w:pPr>
+      <w:r>
+        <w:t xml:space="preserve">Se ha planteado un primer circuito empleando el LM555 en configuración </w:t>
+      </w:r>
+      <w:proofErr w:type="spellStart"/>
+      <w:r>
+        <w:t>aestable</w:t>
+      </w:r>
+      <w:proofErr w:type="spellEnd"/>
+      <w:r>
+        <w:t xml:space="preserve"> empleando el circuito que figura en el </w:t>
+      </w:r>
+      <w:proofErr w:type="spellStart"/>
+      <w:r>
+        <w:t>Datasheet</w:t>
+      </w:r>
+      <w:proofErr w:type="spellEnd"/>
+      <w:r>
+        <w:t xml:space="preserve"> recomendado por el fabricante de modo que se obtenga una señal cuadrada de 38 KHz, aunque luego en la realidad se han obtenido 34KHz que el receptor es capaz de detectar. Esta diferencia de frecuencia en la señal generada se debe a que el condensador tiene un valor real de 3.27 </w:t>
+      </w:r>
+      <w:proofErr w:type="spellStart"/>
+      <w:r>
+        <w:t>nF</w:t>
+      </w:r>
+      <w:proofErr w:type="spellEnd"/>
+      <w:r>
+        <w:t>.</w:t>
+      </w:r>
+    </w:p>
+    <w:p>
+      <w:pPr>
+        <w:tabs>
+          <w:tab w:val="left" w:pos="2010"/>
+        </w:tabs>
+      </w:pPr>
+      <w:r>
+        <w:t xml:space="preserve">Para comprobar su funcionamiento antes de emplazarlo en una PCB se ha montado el circuito y se ha comprobado que detecta dicha frecuencia mediante un LED conectado a la salida en colector abierto del modulo receptor. De tal modo que mantiene un nivel </w:t>
+      </w:r>
+      <w:proofErr w:type="gramStart"/>
+      <w:r>
+        <w:t>alto(</w:t>
+      </w:r>
+      <w:proofErr w:type="gramEnd"/>
+      <w:r>
+        <w:t>LED ON) mientras no se detecta la frecuencia en</w:t>
+      </w:r>
+      <w:r>
+        <w:t xml:space="preserve"> el receptor y fuerza un nivel bajo(LED OFF) cuando dicha frecuencia es detectada.</w:t>
+      </w:r>
+    </w:p>
+    <w:p>
+      <w:pPr>
+        <w:tabs>
+          <w:tab w:val="left" w:pos="2010"/>
+        </w:tabs>
+      </w:pPr>
+      <w:r>
+        <w:t xml:space="preserve">Circuito emisor alimentado a 4.5 V. Consumo de aproximadamente 170 </w:t>
+      </w:r>
+      <w:proofErr w:type="spellStart"/>
+      <w:r>
+        <w:t>mA.</w:t>
+      </w:r>
+      <w:proofErr w:type="spellEnd"/>
+      <w:r>
+        <w:t xml:space="preserve"> </w:t>
+      </w:r>
+    </w:p>
+    <w:p>
+      <w:pPr>
+        <w:tabs>
+          <w:tab w:val="left" w:pos="2010"/>
+        </w:tabs>
+      </w:pPr>
+      <w:proofErr w:type="gramStart"/>
+      <w:r>
+        <w:t>Circuito receptor alimentado a 5V con un consumo aproximado de 50 mA???</w:t>
+      </w:r>
+      <w:proofErr w:type="gramEnd"/>
+      <w:r>
+        <w:rPr>
+          <w:color w:val="FF0000"/>
+        </w:rPr>
+        <w:t>COMPROBAR</w:t>
+      </w:r>
+      <w:r>
+        <w:t>.</w:t>
+      </w:r>
+    </w:p>
+    <w:p>
+      <w:pPr>
+        <w:pStyle w:val="Prrafodelista"/>
+        <w:numPr>
+          <w:ilvl w:val="0"/>
+          <w:numId w:val="2"/>
+        </w:numPr>
+        <w:tabs>
+          <w:tab w:val="left" w:pos="2010"/>
+        </w:tabs>
+      </w:pPr>
+      <w:r>
+        <w:t xml:space="preserve">Circuito probado y funcional en </w:t>
+      </w:r>
+      <w:proofErr w:type="spellStart"/>
+      <w:r>
+        <w:t>Protoboard</w:t>
+      </w:r>
+      <w:proofErr w:type="spellEnd"/>
+      <w:r>
+        <w:t xml:space="preserve"> </w:t>
+      </w:r>
+      <w:r>
+        <w:sym w:font="Wingdings" w:char="F0E0"/>
+      </w:r>
+      <w:r>
+        <w:rPr>
+          <w:color w:val="00B050"/>
+        </w:rPr>
+        <w:t>OK</w:t>
+      </w:r>
+    </w:p>
+    <w:p>
+      <w:pPr>
+        <w:pStyle w:val="Prrafodelista"/>
+        <w:numPr>
+          <w:ilvl w:val="0"/>
+          <w:numId w:val="2"/>
+        </w:numPr>
+        <w:tabs>
+          <w:tab w:val="left" w:pos="2010"/>
+        </w:tabs>
+      </w:pPr>
+      <w:r>
+        <w:rPr>
+          <w:color w:val="171717" w:themeColor="background2" w:themeShade="1A"/>
+        </w:rPr>
+        <w:t xml:space="preserve">Diseño PCB </w:t>
+      </w:r>
+      <w:r>
+        <w:rPr>
+          <w:color w:val="171717" w:themeColor="background2" w:themeShade="1A"/>
+        </w:rPr>
+        <w:sym w:font="Wingdings" w:char="F0E0"/>
+      </w:r>
+      <w:r>
+        <w:rPr>
+          <w:color w:val="171717" w:themeColor="background2" w:themeShade="1A"/>
+        </w:rPr>
+        <w:t xml:space="preserve"> </w:t>
+      </w:r>
+      <w:r>
+        <w:rPr>
+          <w:color w:val="FFC000"/>
+        </w:rPr>
+        <w:t xml:space="preserve">próximo </w:t>
+      </w:r>
+      <w:proofErr w:type="gramStart"/>
+      <w:r>
+        <w:rPr>
+          <w:color w:val="FFC000"/>
+        </w:rPr>
+        <w:t xml:space="preserve">paso </w:t>
+      </w:r>
+      <w:r>
+        <w:rPr>
+          <w:color w:val="FFC000"/>
+        </w:rPr>
+        <w:t>.</w:t>
+      </w:r>
+      <w:proofErr w:type="gramEnd"/>
+    </w:p>
+    <w:p>
+      <w:pPr>
+        <w:pStyle w:val="Prrafodelista"/>
+        <w:tabs>
+          <w:tab w:val="left" w:pos="2010"/>
+        </w:tabs>
+      </w:pPr>
+    </w:p>
+    <w:p>
+      <w:pPr>
+        <w:tabs>
+          <w:tab w:val="left" w:pos="2010"/>
+        </w:tabs>
+      </w:pPr>
     </w:p>
     <w:sectPr>
       <w:pgSz w:w="11906" w:h="16838"/>
@@ -63,9 +1002,9 @@
 <w:numbering xmlns:wpc="http://schemas.microsoft.com/office/word/2010/wordprocessingCanvas" xmlns:cx="http://schemas.microsoft.com/office/drawing/2014/chartex" xmlns:cx1="http://schemas.microsoft.com/office/drawing/2015/9/8/chartex" xmlns:cx2="http://schemas.microsoft.com/office/drawing/2015/10/21/chartex" xmlns:cx3="http://schemas.microsoft.com/office/drawing/2016/5/9/chartex" xmlns:cx4="http://schemas.microsoft.com/office/drawing/2016/5/10/chartex" xmlns:cx5="http://schemas.microsoft.com/office/drawing/2016/5/11/chartex" xmlns:cx6="http://schemas.microsoft.com/office/drawing/2016/5/12/chartex" xmlns:cx7="http://schemas.microsoft.com/office/drawing/2016/5/13/chartex" xmlns:cx8="http://schemas.microsoft.com/office/drawing/2016/5/14/chartex" xmlns:mc="http://schemas.openxmlformats.org/markup-compatibility/2006" xmlns:aink="http://schemas.microsoft.com/office/drawing/2016/ink" xmlns:am3d="http://schemas.microsoft.com/office/drawing/2017/model3d" xmlns:o="urn:schemas-microsoft-com:office:office" xmlns:oel="http://schemas.microsoft.com/office/2019/extlst" xmlns:r="http://schemas.openxmlformats.org/officeDocument/2006/relationships" xmlns:m="http://schemas.openxmlformats.org/officeDocument/2006/math" xmlns:v="urn:schemas-microsoft-com:vml" xmlns:wp14="http://schemas.microsoft.com/office/word/2010/wordprocessingDrawing" xmlns:wp="http://schemas.openxmlformats.org/drawingml/2006/wordprocessingDrawing" xmlns:w10="urn:schemas-microsoft-com:office:word" xmlns:w="http://schemas.openxmlformats.org/wordprocessingml/2006/main" xmlns:w14="http://schemas.microsoft.com/office/word/2010/wordml" xmlns:w15="http://schemas.microsoft.com/office/word/2012/wordml" xmlns:w16cex="http://schemas.microsoft.com/office/word/2018/wordml/cex" xmlns:w16cid="http://schemas.microsoft.com/office/word/2016/wordml/cid" xmlns:w16="http://schemas.microsoft.com/office/word/2018/wordml" xmlns:w16sdtdh="http://schemas.microsoft.com/office/word/2020/wordml/sdtdatahash" xmlns:w16se="http://schemas.microsoft.com/office/word/2015/wordml/symex" xmlns:wpg="http://schemas.microsoft.com/office/word/2010/wordprocessingGroup" xmlns:wpi="http://schemas.microsoft.com/office/word/2010/wordprocessingInk" xmlns:wne="http://schemas.microsoft.com/office/word/2006/wordml" xmlns:wps="http://schemas.microsoft.com/office/word/2010/wordprocessingShape" mc:Ignorable="w14 w15 w16se w16cid w16 w16cex w16sdtdh wp14">
   <w:abstractNum w:abstractNumId="0" w15:restartNumberingAfterBreak="0">
     <w:nsid w:val="1BB646B7"/>
-    <w:multiLevelType w:val="hybridMultilevel"/>
-    <w:tmpl w:val="22903168"/>
-    <w:lvl w:ilvl="0" w:tplc="0C0A000F">
+    <w:multiLevelType w:val="multilevel"/>
+    <w:tmpl w:val="828EE394"/>
+    <w:lvl w:ilvl="0">
       <w:start w:val="1"/>
       <w:numFmt w:val="decimal"/>
       <w:lvlText w:val="%1."/>
@@ -74,81 +1013,229 @@
         <w:ind w:left="720" w:hanging="360"/>
       </w:pPr>
     </w:lvl>
-    <w:lvl w:ilvl="1" w:tplc="0C0A0019" w:tentative="1">
-      <w:start w:val="1"/>
-      <w:numFmt w:val="lowerLetter"/>
-      <w:lvlText w:val="%2."/>
-      <w:lvlJc w:val="left"/>
-      <w:pPr>
-        <w:ind w:left="1440" w:hanging="360"/>
-      </w:pPr>
-    </w:lvl>
-    <w:lvl w:ilvl="2" w:tplc="0C0A001B" w:tentative="1">
-      <w:start w:val="1"/>
-      <w:numFmt w:val="lowerRoman"/>
-      <w:lvlText w:val="%3."/>
-      <w:lvlJc w:val="right"/>
-      <w:pPr>
-        <w:ind w:left="2160" w:hanging="180"/>
-      </w:pPr>
-    </w:lvl>
-    <w:lvl w:ilvl="3" w:tplc="0C0A000F" w:tentative="1">
+    <w:lvl w:ilvl="1">
       <w:start w:val="1"/>
       <w:numFmt w:val="decimal"/>
-      <w:lvlText w:val="%4."/>
+      <w:isLgl/>
+      <w:lvlText w:val="%1.%2."/>
       <w:lvlJc w:val="left"/>
       <w:pPr>
-        <w:ind w:left="2880" w:hanging="360"/>
-      </w:pPr>
+        <w:ind w:left="1104" w:hanging="384"/>
+      </w:pPr>
+      <w:rPr>
+        <w:rFonts w:cstheme="minorBidi" w:hint="default"/>
+      </w:rPr>
     </w:lvl>
-    <w:lvl w:ilvl="4" w:tplc="0C0A0019" w:tentative="1">
-      <w:start w:val="1"/>
-      <w:numFmt w:val="lowerLetter"/>
-      <w:lvlText w:val="%5."/>
-      <w:lvlJc w:val="left"/>
-      <w:pPr>
-        <w:ind w:left="3600" w:hanging="360"/>
-      </w:pPr>
-    </w:lvl>
-    <w:lvl w:ilvl="5" w:tplc="0C0A001B" w:tentative="1">
-      <w:start w:val="1"/>
-      <w:numFmt w:val="lowerRoman"/>
-      <w:lvlText w:val="%6."/>
-      <w:lvlJc w:val="right"/>
-      <w:pPr>
-        <w:ind w:left="4320" w:hanging="180"/>
-      </w:pPr>
-    </w:lvl>
-    <w:lvl w:ilvl="6" w:tplc="0C0A000F" w:tentative="1">
+    <w:lvl w:ilvl="2">
       <w:start w:val="1"/>
       <w:numFmt w:val="decimal"/>
-      <w:lvlText w:val="%7."/>
+      <w:isLgl/>
+      <w:lvlText w:val="%1.%2.%3."/>
       <w:lvlJc w:val="left"/>
       <w:pPr>
+        <w:ind w:left="1800" w:hanging="720"/>
+      </w:pPr>
+      <w:rPr>
+        <w:rFonts w:cstheme="minorBidi" w:hint="default"/>
+      </w:rPr>
+    </w:lvl>
+    <w:lvl w:ilvl="3">
+      <w:start w:val="1"/>
+      <w:numFmt w:val="decimal"/>
+      <w:isLgl/>
+      <w:lvlText w:val="%1.%2.%3.%4."/>
+      <w:lvlJc w:val="left"/>
+      <w:pPr>
+        <w:ind w:left="2160" w:hanging="720"/>
+      </w:pPr>
+      <w:rPr>
+        <w:rFonts w:cstheme="minorBidi" w:hint="default"/>
+      </w:rPr>
+    </w:lvl>
+    <w:lvl w:ilvl="4">
+      <w:start w:val="1"/>
+      <w:numFmt w:val="decimal"/>
+      <w:isLgl/>
+      <w:lvlText w:val="%1.%2.%3.%4.%5."/>
+      <w:lvlJc w:val="left"/>
+      <w:pPr>
+        <w:ind w:left="2880" w:hanging="1080"/>
+      </w:pPr>
+      <w:rPr>
+        <w:rFonts w:cstheme="minorBidi" w:hint="default"/>
+      </w:rPr>
+    </w:lvl>
+    <w:lvl w:ilvl="5">
+      <w:start w:val="1"/>
+      <w:numFmt w:val="decimal"/>
+      <w:isLgl/>
+      <w:lvlText w:val="%1.%2.%3.%4.%5.%6."/>
+      <w:lvlJc w:val="left"/>
+      <w:pPr>
+        <w:ind w:left="3240" w:hanging="1080"/>
+      </w:pPr>
+      <w:rPr>
+        <w:rFonts w:cstheme="minorBidi" w:hint="default"/>
+      </w:rPr>
+    </w:lvl>
+    <w:lvl w:ilvl="6">
+      <w:start w:val="1"/>
+      <w:numFmt w:val="decimal"/>
+      <w:isLgl/>
+      <w:lvlText w:val="%1.%2.%3.%4.%5.%6.%7."/>
+      <w:lvlJc w:val="left"/>
+      <w:pPr>
+        <w:ind w:left="3960" w:hanging="1440"/>
+      </w:pPr>
+      <w:rPr>
+        <w:rFonts w:cstheme="minorBidi" w:hint="default"/>
+      </w:rPr>
+    </w:lvl>
+    <w:lvl w:ilvl="7">
+      <w:start w:val="1"/>
+      <w:numFmt w:val="decimal"/>
+      <w:isLgl/>
+      <w:lvlText w:val="%1.%2.%3.%4.%5.%6.%7.%8."/>
+      <w:lvlJc w:val="left"/>
+      <w:pPr>
+        <w:ind w:left="4320" w:hanging="1440"/>
+      </w:pPr>
+      <w:rPr>
+        <w:rFonts w:cstheme="minorBidi" w:hint="default"/>
+      </w:rPr>
+    </w:lvl>
+    <w:lvl w:ilvl="8">
+      <w:start w:val="1"/>
+      <w:numFmt w:val="decimal"/>
+      <w:isLgl/>
+      <w:lvlText w:val="%1.%2.%3.%4.%5.%6.%7.%8.%9."/>
+      <w:lvlJc w:val="left"/>
+      <w:pPr>
+        <w:ind w:left="5040" w:hanging="1800"/>
+      </w:pPr>
+      <w:rPr>
+        <w:rFonts w:cstheme="minorBidi" w:hint="default"/>
+      </w:rPr>
+    </w:lvl>
+  </w:abstractNum>
+  <w:abstractNum w:abstractNumId="1" w15:restartNumberingAfterBreak="0">
+    <w:nsid w:val="2D8915BB"/>
+    <w:multiLevelType w:val="hybridMultilevel"/>
+    <w:tmpl w:val="FBF45842"/>
+    <w:lvl w:ilvl="0" w:tplc="80E409E6">
+      <w:start w:val="2"/>
+      <w:numFmt w:val="bullet"/>
+      <w:lvlText w:val="-"/>
+      <w:lvlJc w:val="left"/>
+      <w:pPr>
+        <w:ind w:left="720" w:hanging="360"/>
+      </w:pPr>
+      <w:rPr>
+        <w:rFonts w:ascii="Calibri" w:eastAsiaTheme="minorHAnsi" w:hAnsi="Calibri" w:cs="Calibri" w:hint="default"/>
+      </w:rPr>
+    </w:lvl>
+    <w:lvl w:ilvl="1" w:tplc="0C0A0003" w:tentative="1">
+      <w:start w:val="1"/>
+      <w:numFmt w:val="bullet"/>
+      <w:lvlText w:val="o"/>
+      <w:lvlJc w:val="left"/>
+      <w:pPr>
+        <w:ind w:left="1440" w:hanging="360"/>
+      </w:pPr>
+      <w:rPr>
+        <w:rFonts w:ascii="Courier New" w:hAnsi="Courier New" w:cs="Courier New" w:hint="default"/>
+      </w:rPr>
+    </w:lvl>
+    <w:lvl w:ilvl="2" w:tplc="0C0A0005" w:tentative="1">
+      <w:start w:val="1"/>
+      <w:numFmt w:val="bullet"/>
+      <w:lvlText w:val=""/>
+      <w:lvlJc w:val="left"/>
+      <w:pPr>
+        <w:ind w:left="2160" w:hanging="360"/>
+      </w:pPr>
+      <w:rPr>
+        <w:rFonts w:ascii="Wingdings" w:hAnsi="Wingdings" w:hint="default"/>
+      </w:rPr>
+    </w:lvl>
+    <w:lvl w:ilvl="3" w:tplc="0C0A0001" w:tentative="1">
+      <w:start w:val="1"/>
+      <w:numFmt w:val="bullet"/>
+      <w:lvlText w:val=""/>
+      <w:lvlJc w:val="left"/>
+      <w:pPr>
+        <w:ind w:left="2880" w:hanging="360"/>
+      </w:pPr>
+      <w:rPr>
+        <w:rFonts w:ascii="Symbol" w:hAnsi="Symbol" w:hint="default"/>
+      </w:rPr>
+    </w:lvl>
+    <w:lvl w:ilvl="4" w:tplc="0C0A0003" w:tentative="1">
+      <w:start w:val="1"/>
+      <w:numFmt w:val="bullet"/>
+      <w:lvlText w:val="o"/>
+      <w:lvlJc w:val="left"/>
+      <w:pPr>
+        <w:ind w:left="3600" w:hanging="360"/>
+      </w:pPr>
+      <w:rPr>
+        <w:rFonts w:ascii="Courier New" w:hAnsi="Courier New" w:cs="Courier New" w:hint="default"/>
+      </w:rPr>
+    </w:lvl>
+    <w:lvl w:ilvl="5" w:tplc="0C0A0005" w:tentative="1">
+      <w:start w:val="1"/>
+      <w:numFmt w:val="bullet"/>
+      <w:lvlText w:val=""/>
+      <w:lvlJc w:val="left"/>
+      <w:pPr>
+        <w:ind w:left="4320" w:hanging="360"/>
+      </w:pPr>
+      <w:rPr>
+        <w:rFonts w:ascii="Wingdings" w:hAnsi="Wingdings" w:hint="default"/>
+      </w:rPr>
+    </w:lvl>
+    <w:lvl w:ilvl="6" w:tplc="0C0A0001" w:tentative="1">
+      <w:start w:val="1"/>
+      <w:numFmt w:val="bullet"/>
+      <w:lvlText w:val=""/>
+      <w:lvlJc w:val="left"/>
+      <w:pPr>
         <w:ind w:left="5040" w:hanging="360"/>
       </w:pPr>
+      <w:rPr>
+        <w:rFonts w:ascii="Symbol" w:hAnsi="Symbol" w:hint="default"/>
+      </w:rPr>
     </w:lvl>
-    <w:lvl w:ilvl="7" w:tplc="0C0A0019" w:tentative="1">
+    <w:lvl w:ilvl="7" w:tplc="0C0A0003" w:tentative="1">
       <w:start w:val="1"/>
-      <w:numFmt w:val="lowerLetter"/>
-      <w:lvlText w:val="%8."/>
+      <w:numFmt w:val="bullet"/>
+      <w:lvlText w:val="o"/>
       <w:lvlJc w:val="left"/>
       <w:pPr>
         <w:ind w:left="5760" w:hanging="360"/>
       </w:pPr>
+      <w:rPr>
+        <w:rFonts w:ascii="Courier New" w:hAnsi="Courier New" w:cs="Courier New" w:hint="default"/>
+      </w:rPr>
     </w:lvl>
-    <w:lvl w:ilvl="8" w:tplc="0C0A001B" w:tentative="1">
+    <w:lvl w:ilvl="8" w:tplc="0C0A0005" w:tentative="1">
       <w:start w:val="1"/>
-      <w:numFmt w:val="lowerRoman"/>
-      <w:lvlText w:val="%9."/>
-      <w:lvlJc w:val="right"/>
-      <w:pPr>
-        <w:ind w:left="6480" w:hanging="180"/>
-      </w:pPr>
+      <w:numFmt w:val="bullet"/>
+      <w:lvlText w:val=""/>
+      <w:lvlJc w:val="left"/>
+      <w:pPr>
+        <w:ind w:left="6480" w:hanging="360"/>
+      </w:pPr>
+      <w:rPr>
+        <w:rFonts w:ascii="Wingdings" w:hAnsi="Wingdings" w:hint="default"/>
+      </w:rPr>
     </w:lvl>
   </w:abstractNum>
   <w:num w:numId="1" w16cid:durableId="779954208">
     <w:abstractNumId w:val="0"/>
+  </w:num>
+  <w:num w:numId="2" w16cid:durableId="44330573">
+    <w:abstractNumId w:val="1"/>
   </w:num>
 </w:numbering>
 </file>
@@ -590,6 +1677,69 @@
       <w:contextualSpacing/>
     </w:pPr>
   </w:style>
+  <w:style w:type="character" w:styleId="Hipervnculo">
+    <w:name w:val="Hyperlink"/>
+    <w:basedOn w:val="Fuentedeprrafopredeter"/>
+    <w:uiPriority w:val="99"/>
+    <w:unhideWhenUsed/>
+    <w:rsid w:val="00D83B64"/>
+    <w:rPr>
+      <w:color w:val="0563C1" w:themeColor="hyperlink"/>
+      <w:u w:val="single"/>
+    </w:rPr>
+  </w:style>
+  <w:style w:type="character" w:styleId="Mencinsinresolver">
+    <w:name w:val="Unresolved Mention"/>
+    <w:basedOn w:val="Fuentedeprrafopredeter"/>
+    <w:uiPriority w:val="99"/>
+    <w:semiHidden/>
+    <w:unhideWhenUsed/>
+    <w:rsid w:val="00D83B64"/>
+    <w:rPr>
+      <w:color w:val="605E5C"/>
+      <w:shd w:val="clear" w:color="auto" w:fill="E1DFDD"/>
+    </w:rPr>
+  </w:style>
+  <w:style w:type="paragraph" w:styleId="NormalWeb">
+    <w:name w:val="Normal (Web)"/>
+    <w:basedOn w:val="Normal"/>
+    <w:uiPriority w:val="99"/>
+    <w:unhideWhenUsed/>
+    <w:rsid w:val="00D83B64"/>
+    <w:pPr>
+      <w:spacing w:before="100" w:beforeAutospacing="1" w:after="100" w:afterAutospacing="1" w:line="240" w:lineRule="auto"/>
+    </w:pPr>
+    <w:rPr>
+      <w:rFonts w:ascii="Times New Roman" w:eastAsia="Times New Roman" w:hAnsi="Times New Roman" w:cs="Times New Roman"/>
+      <w:sz w:val="24"/>
+      <w:szCs w:val="24"/>
+      <w:lang w:eastAsia="es-ES"/>
+    </w:rPr>
+  </w:style>
+  <w:style w:type="character" w:customStyle="1" w:styleId="sr-only">
+    <w:name w:val="sr-only"/>
+    <w:basedOn w:val="Fuentedeprrafopredeter"/>
+    <w:rsid w:val="00D83B64"/>
+  </w:style>
+  <w:style w:type="paragraph" w:styleId="Descripcin">
+    <w:name w:val="caption"/>
+    <w:basedOn w:val="Normal"/>
+    <w:next w:val="Normal"/>
+    <w:uiPriority w:val="35"/>
+    <w:unhideWhenUsed/>
+    <w:qFormat/>
+    <w:rsid w:val="0026579A"/>
+    <w:pPr>
+      <w:spacing w:after="200" w:line="240" w:lineRule="auto"/>
+    </w:pPr>
+    <w:rPr>
+      <w:i/>
+      <w:iCs/>
+      <w:color w:val="44546A" w:themeColor="text2"/>
+      <w:sz w:val="18"/>
+      <w:szCs w:val="18"/>
+    </w:rPr>
+  </w:style>
 </w:styles>
 </file>
 

</xml_diff>